<commit_message>
Honestly not even sure what I changed.  Need to merge
</commit_message>
<xml_diff>
--- a/Documentation/VR Puzzler.docx
+++ b/Documentation/VR Puzzler.docx
@@ -31,15 +31,12 @@
     <w:p>
       <w:pPr>
         <w:pStyle w:val="ListParagraph"/>
-        <w:rPr>
-          <w:b/>
-        </w:rPr>
       </w:pPr>
       <w:r>
-        <w:rPr>
-          <w:b/>
-        </w:rPr>
         <w:t>Yolanda:</w:t>
+      </w:r>
+      <w:r>
+        <w:t xml:space="preserve"> I feel normal sized (maybe a little smaller).</w:t>
       </w:r>
     </w:p>
     <w:p>
@@ -67,6 +64,9 @@
       <w:r>
         <w:t>Yolanda:</w:t>
       </w:r>
+      <w:r>
+        <w:t xml:space="preserve">  Scary, dark, eerie.</w:t>
+      </w:r>
     </w:p>
     <w:p>
       <w:pPr>
@@ -84,7 +84,6 @@
           <w:b/>
         </w:rPr>
       </w:pPr>
-      <w:bookmarkStart w:id="0" w:name="_GoBack"/>
       <w:r>
         <w:rPr>
           <w:b/>
@@ -92,7 +91,6 @@
         <w:t>Is there anything that is difficult to see, or does not come across well visually that you would like to see?</w:t>
       </w:r>
     </w:p>
-    <w:bookmarkEnd w:id="0"/>
     <w:p>
       <w:pPr>
         <w:pStyle w:val="ListParagraph"/>
@@ -100,6 +98,11 @@
       <w:r>
         <w:t>Yolanda:</w:t>
       </w:r>
+      <w:r>
+        <w:t xml:space="preserve"> The torches could be better defined (no fire).</w:t>
+      </w:r>
+      <w:bookmarkStart w:id="0" w:name="_GoBack"/>
+      <w:bookmarkEnd w:id="0"/>
     </w:p>
     <w:sectPr>
       <w:pgSz w:w="11906" w:h="16838"/>

</xml_diff>

<commit_message>
Both start and restart panels added
</commit_message>
<xml_diff>
--- a/Documentation/VR Puzzler.docx
+++ b/Documentation/VR Puzzler.docx
@@ -100,6 +100,89 @@
       </w:r>
       <w:r>
         <w:t xml:space="preserve"> The torches could be better defined (no fire).</w:t>
+      </w:r>
+    </w:p>
+    <w:p>
+      <w:pPr>
+        <w:pStyle w:val="ListParagraph"/>
+      </w:pPr>
+    </w:p>
+    <w:p>
+      <w:pPr>
+        <w:pStyle w:val="ListParagraph"/>
+      </w:pPr>
+    </w:p>
+    <w:p>
+      <w:pPr>
+        <w:pStyle w:val="ListParagraph"/>
+      </w:pPr>
+    </w:p>
+    <w:p>
+      <w:pPr>
+        <w:pStyle w:val="Heading1"/>
+      </w:pPr>
+      <w:r>
+        <w:t>Interface testing</w:t>
+      </w:r>
+    </w:p>
+    <w:p>
+      <w:pPr>
+        <w:pStyle w:val="ListParagraph"/>
+        <w:numPr>
+          <w:ilvl w:val="0"/>
+          <w:numId w:val="1"/>
+        </w:numPr>
+      </w:pPr>
+      <w:r>
+        <w:t>Are you seeing a panel of some sort?</w:t>
+      </w:r>
+    </w:p>
+    <w:p>
+      <w:pPr>
+        <w:pStyle w:val="ListParagraph"/>
+        <w:numPr>
+          <w:ilvl w:val="0"/>
+          <w:numId w:val="1"/>
+        </w:numPr>
+      </w:pPr>
+      <w:r>
+        <w:t>How big would you say it is?</w:t>
+      </w:r>
+    </w:p>
+    <w:p>
+      <w:pPr>
+        <w:pStyle w:val="ListParagraph"/>
+        <w:numPr>
+          <w:ilvl w:val="0"/>
+          <w:numId w:val="1"/>
+        </w:numPr>
+      </w:pPr>
+      <w:r>
+        <w:t>What do you think this panel is for?</w:t>
+      </w:r>
+    </w:p>
+    <w:p>
+      <w:pPr>
+        <w:pStyle w:val="ListParagraph"/>
+        <w:numPr>
+          <w:ilvl w:val="0"/>
+          <w:numId w:val="1"/>
+        </w:numPr>
+      </w:pPr>
+      <w:r>
+        <w:t>What do you think happens if you click on the button?</w:t>
+      </w:r>
+    </w:p>
+    <w:p>
+      <w:pPr>
+        <w:pStyle w:val="ListParagraph"/>
+        <w:numPr>
+          <w:ilvl w:val="0"/>
+          <w:numId w:val="1"/>
+        </w:numPr>
+      </w:pPr>
+      <w:r>
+        <w:t>What do you think this next panel is for?</w:t>
       </w:r>
       <w:bookmarkStart w:id="0" w:name="_GoBack"/>
       <w:bookmarkEnd w:id="0"/>
@@ -119,7 +202,7 @@
   <w:abstractNum w:abstractNumId="0" w15:restartNumberingAfterBreak="0">
     <w:nsid w:val="102E65C8"/>
     <w:multiLevelType w:val="hybridMultilevel"/>
-    <w:tmpl w:val="E91A3F1A"/>
+    <w:tmpl w:val="021438B0"/>
     <w:lvl w:ilvl="0" w:tplc="0C09000F">
       <w:start w:val="1"/>
       <w:numFmt w:val="decimal"/>
@@ -602,6 +685,27 @@
     <w:name w:val="Normal"/>
     <w:qFormat/>
   </w:style>
+  <w:style w:type="paragraph" w:styleId="Heading1">
+    <w:name w:val="heading 1"/>
+    <w:basedOn w:val="Normal"/>
+    <w:next w:val="Normal"/>
+    <w:link w:val="Heading1Char"/>
+    <w:uiPriority w:val="9"/>
+    <w:qFormat/>
+    <w:rsid w:val="004A1EAC"/>
+    <w:pPr>
+      <w:keepNext/>
+      <w:keepLines/>
+      <w:spacing w:before="240" w:after="0"/>
+      <w:outlineLvl w:val="0"/>
+    </w:pPr>
+    <w:rPr>
+      <w:rFonts w:asciiTheme="majorHAnsi" w:eastAsiaTheme="majorEastAsia" w:hAnsiTheme="majorHAnsi" w:cstheme="majorBidi"/>
+      <w:color w:val="2E74B5" w:themeColor="accent1" w:themeShade="BF"/>
+      <w:sz w:val="32"/>
+      <w:szCs w:val="32"/>
+    </w:rPr>
+  </w:style>
   <w:style w:type="character" w:default="1" w:styleId="DefaultParagraphFont">
     <w:name w:val="Default Paragraph Font"/>
     <w:uiPriority w:val="1"/>
@@ -672,6 +776,19 @@
       <w:kern w:val="28"/>
       <w:sz w:val="56"/>
       <w:szCs w:val="56"/>
+    </w:rPr>
+  </w:style>
+  <w:style w:type="character" w:customStyle="1" w:styleId="Heading1Char">
+    <w:name w:val="Heading 1 Char"/>
+    <w:basedOn w:val="DefaultParagraphFont"/>
+    <w:link w:val="Heading1"/>
+    <w:uiPriority w:val="9"/>
+    <w:rsid w:val="004A1EAC"/>
+    <w:rPr>
+      <w:rFonts w:asciiTheme="majorHAnsi" w:eastAsiaTheme="majorEastAsia" w:hAnsiTheme="majorHAnsi" w:cstheme="majorBidi"/>
+      <w:color w:val="2E74B5" w:themeColor="accent1" w:themeShade="BF"/>
+      <w:sz w:val="32"/>
+      <w:szCs w:val="32"/>
     </w:rPr>
   </w:style>
 </w:styles>

</xml_diff>